<commit_message>
Update introductory cheat sheet
</commit_message>
<xml_diff>
--- a/word_styles_references.docx
+++ b/word_styles_references.docx
@@ -225,10 +225,7 @@
         </w:numPr>
       </w:pPr>
       <w:r>
-        <w:t>are in</w:t>
-      </w:r>
-      <w:r>
-        <w:t xml:space="preserve">stalled with </w:t>
+        <w:t xml:space="preserve">are installed with </w:t>
       </w:r>
       <w:r>
         <w:rPr>
@@ -310,10 +307,7 @@
         <w:pStyle w:val="BodyText"/>
       </w:pPr>
       <w:r>
-        <w:t>If you don’t know th</w:t>
-      </w:r>
-      <w:r>
-        <w:t xml:space="preserve">e name, but a keyword, use </w:t>
+        <w:t xml:space="preserve">If you don’t know the name, but a keyword, use </w:t>
       </w:r>
       <w:r>
         <w:rPr>
@@ -789,113 +783,10 @@
       </w:pPr>
       <w:bookmarkStart w:id="6" w:name="numerical-vectors"/>
       <w:r>
-        <w:t>Numerical Ve</w:t>
-      </w:r>
-      <w:r>
-        <w:t>ctors</w:t>
-      </w:r>
+        <w:t>Numerical Vectors</w:t>
+      </w:r>
+      <w:bookmarkStart w:id="7" w:name="_GoBack"/>
       <w:bookmarkEnd w:id="6"/>
-    </w:p>
-    <w:p>
-      <w:pPr>
-        <w:pStyle w:val="SourceCode"/>
-      </w:pPr>
-      <w:r>
-        <w:rPr>
-          <w:rStyle w:val="DecValTok"/>
-        </w:rPr>
-        <w:t>1</w:t>
-      </w:r>
-      <w:r>
-        <w:rPr>
-          <w:rStyle w:val="OperatorTok"/>
-        </w:rPr>
-        <w:t>:</w:t>
-      </w:r>
-      <w:r>
-        <w:rPr>
-          <w:rStyle w:val="DecValTok"/>
-        </w:rPr>
-        <w:t>10</w:t>
-      </w:r>
-      <w:r>
-        <w:rPr>
-          <w:rStyle w:val="NormalTok"/>
-        </w:rPr>
-        <w:t xml:space="preserve">            </w:t>
-      </w:r>
-      <w:r>
-        <w:rPr>
-          <w:rStyle w:val="CommentTok"/>
-        </w:rPr>
-        <w:t># vector of type integer</w:t>
-      </w:r>
-      <w:r>
-        <w:br/>
-      </w:r>
-      <w:r>
-        <w:rPr>
-          <w:rStyle w:val="KeywordTok"/>
-        </w:rPr>
-        <w:t>seq</w:t>
-      </w:r>
-      <w:r>
-        <w:rPr>
-          <w:rStyle w:val="NormalTok"/>
-        </w:rPr>
-        <w:t>(</w:t>
-      </w:r>
-      <w:r>
-        <w:rPr>
-          <w:rStyle w:val="DecValTok"/>
-        </w:rPr>
-        <w:t>1</w:t>
-      </w:r>
-      <w:r>
-        <w:rPr>
-          <w:rStyle w:val="NormalTok"/>
-        </w:rPr>
-        <w:t xml:space="preserve">, </w:t>
-      </w:r>
-      <w:r>
-        <w:rPr>
-          <w:rStyle w:val="DecValTok"/>
-        </w:rPr>
-        <w:t>10</w:t>
-      </w:r>
-      <w:r>
-        <w:rPr>
-          <w:rStyle w:val="NormalTok"/>
-        </w:rPr>
-        <w:t xml:space="preserve">, </w:t>
-      </w:r>
-      <w:r>
-        <w:rPr>
-          <w:rStyle w:val="FloatTok"/>
-        </w:rPr>
-        <w:t>0.5</w:t>
-      </w:r>
-      <w:r>
-        <w:rPr>
-          <w:rStyle w:val="NormalTok"/>
-        </w:rPr>
-        <w:t xml:space="preserve">) </w:t>
-      </w:r>
-      <w:r>
-        <w:rPr>
-          <w:rStyle w:val="CommentTok"/>
-        </w:rPr>
-        <w:t># vector of type double</w:t>
-      </w:r>
-    </w:p>
-    <w:p>
-      <w:pPr>
-        <w:pStyle w:val="Heading3"/>
-      </w:pPr>
-      <w:bookmarkStart w:id="7" w:name="logical-vectors"/>
-      <w:r>
-        <w:t>Logical Vectors</w:t>
-      </w:r>
       <w:bookmarkEnd w:id="7"/>
     </w:p>
     <w:p>
@@ -918,373 +809,86 @@
         <w:rPr>
           <w:rStyle w:val="DecValTok"/>
         </w:rPr>
-        <w:t>4</w:t>
-      </w:r>
-      <w:r>
-        <w:rPr>
-          <w:rStyle w:val="NormalTok"/>
-        </w:rPr>
-        <w:t xml:space="preserve"> </w:t>
-      </w:r>
-      <w:r>
-        <w:rPr>
-          <w:rStyle w:val="OperatorTok"/>
-        </w:rPr>
-        <w:t>&gt;</w:t>
-      </w:r>
-      <w:r>
-        <w:rPr>
-          <w:rStyle w:val="StringTok"/>
-        </w:rPr>
-        <w:t xml:space="preserve"> </w:t>
+        <w:t>10</w:t>
+      </w:r>
+      <w:r>
+        <w:rPr>
+          <w:rStyle w:val="NormalTok"/>
+        </w:rPr>
+        <w:t xml:space="preserve">            </w:t>
+      </w:r>
+      <w:r>
+        <w:rPr>
+          <w:rStyle w:val="CommentTok"/>
+        </w:rPr>
+        <w:t># vector of type integer</w:t>
+      </w:r>
+      <w:r>
+        <w:br/>
+      </w:r>
+      <w:r>
+        <w:rPr>
+          <w:rStyle w:val="KeywordTok"/>
+        </w:rPr>
+        <w:t>seq</w:t>
+      </w:r>
+      <w:r>
+        <w:rPr>
+          <w:rStyle w:val="NormalTok"/>
+        </w:rPr>
+        <w:t>(</w:t>
       </w:r>
       <w:r>
         <w:rPr>
           <w:rStyle w:val="DecValTok"/>
         </w:rPr>
-        <w:t>2</w:t>
-      </w:r>
-      <w:r>
-        <w:rPr>
-          <w:rStyle w:val="NormalTok"/>
-        </w:rPr>
-        <w:t xml:space="preserve">         </w:t>
+        <w:t>1</w:t>
+      </w:r>
+      <w:r>
+        <w:rPr>
+          <w:rStyle w:val="NormalTok"/>
+        </w:rPr>
+        <w:t xml:space="preserve">, </w:t>
+      </w:r>
+      <w:r>
+        <w:rPr>
+          <w:rStyle w:val="DecValTok"/>
+        </w:rPr>
+        <w:t>10</w:t>
+      </w:r>
+      <w:r>
+        <w:rPr>
+          <w:rStyle w:val="NormalTok"/>
+        </w:rPr>
+        <w:t xml:space="preserve">, </w:t>
+      </w:r>
+      <w:r>
+        <w:rPr>
+          <w:rStyle w:val="FloatTok"/>
+        </w:rPr>
+        <w:t>0.5</w:t>
+      </w:r>
+      <w:r>
+        <w:rPr>
+          <w:rStyle w:val="NormalTok"/>
+        </w:rPr>
+        <w:t xml:space="preserve">) </w:t>
       </w:r>
       <w:r>
         <w:rPr>
           <w:rStyle w:val="CommentTok"/>
         </w:rPr>
-        <w:t># vector of type logical</w:t>
+        <w:t># vector of type double</w:t>
       </w:r>
     </w:p>
     <w:p>
       <w:pPr>
-        <w:pStyle w:val="SourceCode"/>
-      </w:pPr>
-      <w:r>
-        <w:rPr>
-          <w:rStyle w:val="CommentTok"/>
-        </w:rPr>
+        <w:pStyle w:val="Heading3"/>
+      </w:pPr>
+      <w:bookmarkStart w:id="8" w:name="logical-vectors"/>
+      <w:r>
         <w:lastRenderedPageBreak/>
-        <w:t># negation of logical vectors</w:t>
-      </w:r>
-      <w:r>
-        <w:br/>
-      </w:r>
-      <w:r>
-        <w:rPr>
-          <w:rStyle w:val="OperatorTok"/>
-        </w:rPr>
-        <w:t>!</w:t>
-      </w:r>
-      <w:r>
-        <w:rPr>
-          <w:rStyle w:val="NormalTok"/>
-        </w:rPr>
-        <w:t>(</w:t>
-      </w:r>
-      <w:r>
-        <w:rPr>
-          <w:rStyle w:val="DecValTok"/>
-        </w:rPr>
-        <w:t>1</w:t>
-      </w:r>
-      <w:r>
-        <w:rPr>
-          <w:rStyle w:val="OperatorTok"/>
-        </w:rPr>
-        <w:t>:</w:t>
-      </w:r>
-      <w:r>
-        <w:rPr>
-          <w:rStyle w:val="DecValTok"/>
-        </w:rPr>
-        <w:t>4</w:t>
-      </w:r>
-      <w:r>
-        <w:rPr>
-          <w:rStyle w:val="NormalTok"/>
-        </w:rPr>
-        <w:t xml:space="preserve"> </w:t>
-      </w:r>
-      <w:r>
-        <w:rPr>
-          <w:rStyle w:val="OperatorTok"/>
-        </w:rPr>
-        <w:t>&gt;</w:t>
-      </w:r>
-      <w:r>
-        <w:rPr>
-          <w:rStyle w:val="StringTok"/>
-        </w:rPr>
-        <w:t xml:space="preserve"> </w:t>
-      </w:r>
-      <w:r>
-        <w:rPr>
-          <w:rStyle w:val="DecValTok"/>
-        </w:rPr>
-        <w:t>2</w:t>
-      </w:r>
-      <w:r>
-        <w:rPr>
-          <w:rStyle w:val="NormalTok"/>
-        </w:rPr>
-        <w:t>)</w:t>
-      </w:r>
-      <w:r>
-        <w:br/>
-      </w:r>
-      <w:r>
-        <w:rPr>
-          <w:rStyle w:val="CommentTok"/>
-        </w:rPr>
-        <w:t xml:space="preserve"># boolean operations </w:t>
-      </w:r>
-      <w:r>
-        <w:br/>
-      </w:r>
-      <w:r>
-        <w:rPr>
-          <w:rStyle w:val="KeywordTok"/>
-        </w:rPr>
-        <w:t>c</w:t>
-      </w:r>
-      <w:r>
-        <w:rPr>
-          <w:rStyle w:val="NormalTok"/>
-        </w:rPr>
-        <w:t>(</w:t>
-      </w:r>
-      <w:r>
-        <w:rPr>
-          <w:rStyle w:val="OtherTok"/>
-        </w:rPr>
-        <w:t>TRUE</w:t>
-      </w:r>
-      <w:r>
-        <w:rPr>
-          <w:rStyle w:val="NormalTok"/>
-        </w:rPr>
-        <w:t xml:space="preserve">, </w:t>
-      </w:r>
-      <w:r>
-        <w:rPr>
-          <w:rStyle w:val="OtherTok"/>
-        </w:rPr>
-        <w:t>FALSE</w:t>
-      </w:r>
-      <w:r>
-        <w:rPr>
-          <w:rStyle w:val="NormalTok"/>
-        </w:rPr>
-        <w:t xml:space="preserve">) </w:t>
-      </w:r>
-      <w:r>
-        <w:rPr>
-          <w:rStyle w:val="OperatorTok"/>
-        </w:rPr>
-        <w:t>&amp;</w:t>
-      </w:r>
-      <w:r>
-        <w:rPr>
-          <w:rStyle w:val="StringTok"/>
-        </w:rPr>
-        <w:t xml:space="preserve"> </w:t>
-      </w:r>
-      <w:r>
-        <w:rPr>
-          <w:rStyle w:val="KeywordTok"/>
-        </w:rPr>
-        <w:t>c</w:t>
-      </w:r>
-      <w:r>
-        <w:rPr>
-          <w:rStyle w:val="NormalTok"/>
-        </w:rPr>
-        <w:t>(</w:t>
-      </w:r>
-      <w:r>
-        <w:rPr>
-          <w:rStyle w:val="OtherTok"/>
-        </w:rPr>
-        <w:t>TRUE</w:t>
-      </w:r>
-      <w:r>
-        <w:rPr>
-          <w:rStyle w:val="NormalTok"/>
-        </w:rPr>
-        <w:t xml:space="preserve">, </w:t>
-      </w:r>
-      <w:r>
-        <w:rPr>
-          <w:rStyle w:val="OtherTok"/>
-        </w:rPr>
-        <w:t>TRUE</w:t>
-      </w:r>
-      <w:r>
-        <w:rPr>
-          <w:rStyle w:val="NormalTok"/>
-        </w:rPr>
-        <w:t xml:space="preserve">) </w:t>
-      </w:r>
-      <w:r>
-        <w:rPr>
-          <w:rStyle w:val="CommentTok"/>
-        </w:rPr>
-        <w:t># AND : c(TRUE, FALSE)</w:t>
-      </w:r>
-      <w:r>
-        <w:br/>
-      </w:r>
-      <w:r>
-        <w:rPr>
-          <w:rStyle w:val="KeywordTok"/>
-        </w:rPr>
-        <w:t>c</w:t>
-      </w:r>
-      <w:r>
-        <w:rPr>
-          <w:rStyle w:val="NormalTok"/>
-        </w:rPr>
-        <w:t>(</w:t>
-      </w:r>
-      <w:r>
-        <w:rPr>
-          <w:rStyle w:val="OtherTok"/>
-        </w:rPr>
-        <w:t>TRUE</w:t>
-      </w:r>
-      <w:r>
-        <w:rPr>
-          <w:rStyle w:val="NormalTok"/>
-        </w:rPr>
-        <w:t xml:space="preserve">, </w:t>
-      </w:r>
-      <w:r>
-        <w:rPr>
-          <w:rStyle w:val="OtherTok"/>
-        </w:rPr>
-        <w:t>FALSE</w:t>
-      </w:r>
-      <w:r>
-        <w:rPr>
-          <w:rStyle w:val="NormalTok"/>
-        </w:rPr>
-        <w:t xml:space="preserve">) </w:t>
-      </w:r>
-      <w:r>
-        <w:rPr>
-          <w:rStyle w:val="OperatorTok"/>
-        </w:rPr>
-        <w:t>|</w:t>
-      </w:r>
-      <w:r>
-        <w:rPr>
-          <w:rStyle w:val="StringTok"/>
-        </w:rPr>
-        <w:t xml:space="preserve"> </w:t>
-      </w:r>
-      <w:r>
-        <w:rPr>
-          <w:rStyle w:val="KeywordTok"/>
-        </w:rPr>
-        <w:t>c</w:t>
-      </w:r>
-      <w:r>
-        <w:rPr>
-          <w:rStyle w:val="NormalTok"/>
-        </w:rPr>
-        <w:t>(</w:t>
-      </w:r>
-      <w:r>
-        <w:rPr>
-          <w:rStyle w:val="OtherTok"/>
-        </w:rPr>
-        <w:t>TRUE</w:t>
-      </w:r>
-      <w:r>
-        <w:rPr>
-          <w:rStyle w:val="NormalTok"/>
-        </w:rPr>
-        <w:t xml:space="preserve">, </w:t>
-      </w:r>
-      <w:r>
-        <w:rPr>
-          <w:rStyle w:val="OtherTok"/>
-        </w:rPr>
-        <w:t>TRUE</w:t>
-      </w:r>
-      <w:r>
-        <w:rPr>
-          <w:rStyle w:val="NormalTok"/>
-        </w:rPr>
-        <w:t xml:space="preserve">) </w:t>
-      </w:r>
-      <w:r>
-        <w:rPr>
-          <w:rStyle w:val="CommentTok"/>
-        </w:rPr>
-        <w:t># OR  : c(TRUE, TRUE)</w:t>
-      </w:r>
-      <w:r>
-        <w:br/>
-      </w:r>
-      <w:r>
-        <w:rPr>
-          <w:rStyle w:val="CommentTok"/>
-        </w:rPr>
-        <w:t># boolean queries</w:t>
-      </w:r>
-      <w:r>
-        <w:br/>
-      </w:r>
-      <w:r>
-        <w:rPr>
-          <w:rStyle w:val="KeywordTok"/>
-        </w:rPr>
-        <w:t>any</w:t>
-      </w:r>
-      <w:r>
-        <w:rPr>
-          <w:rStyle w:val="NormalTok"/>
-        </w:rPr>
-        <w:t xml:space="preserve">(...) </w:t>
-      </w:r>
-      <w:r>
-        <w:rPr>
-          <w:rStyle w:val="CommentTok"/>
-        </w:rPr>
-        <w:t># at least one element TRUE?</w:t>
-      </w:r>
-      <w:r>
-        <w:br/>
-      </w:r>
-      <w:r>
-        <w:rPr>
-          <w:rStyle w:val="KeywordTok"/>
-        </w:rPr>
-        <w:t>all</w:t>
-      </w:r>
-      <w:r>
-        <w:rPr>
-          <w:rStyle w:val="NormalTok"/>
-        </w:rPr>
-        <w:t xml:space="preserve">(...) </w:t>
-      </w:r>
-      <w:r>
-        <w:rPr>
-          <w:rStyle w:val="CommentTok"/>
-        </w:rPr>
-        <w:t># all elements TRUE?</w:t>
-      </w:r>
-    </w:p>
-    <w:p>
-      <w:pPr>
-        <w:pStyle w:val="Heading3"/>
-      </w:pPr>
-      <w:bookmarkStart w:id="8" w:name="indexing-vectors"/>
-      <w:r>
-        <w:t>Indexing Vectors</w:t>
+        <w:t>Logical Vectors</w:t>
       </w:r>
       <w:bookmarkEnd w:id="8"/>
     </w:p>
@@ -1294,18 +898,141 @@
       </w:pPr>
       <w:r>
         <w:rPr>
+          <w:rStyle w:val="DecValTok"/>
+        </w:rPr>
+        <w:t>1</w:t>
+      </w:r>
+      <w:r>
+        <w:rPr>
+          <w:rStyle w:val="OperatorTok"/>
+        </w:rPr>
+        <w:t>:</w:t>
+      </w:r>
+      <w:r>
+        <w:rPr>
+          <w:rStyle w:val="DecValTok"/>
+        </w:rPr>
+        <w:t>4</w:t>
+      </w:r>
+      <w:r>
+        <w:rPr>
+          <w:rStyle w:val="NormalTok"/>
+        </w:rPr>
+        <w:t xml:space="preserve"> </w:t>
+      </w:r>
+      <w:r>
+        <w:rPr>
+          <w:rStyle w:val="OperatorTok"/>
+        </w:rPr>
+        <w:t>&gt;</w:t>
+      </w:r>
+      <w:r>
+        <w:rPr>
+          <w:rStyle w:val="StringTok"/>
+        </w:rPr>
+        <w:t xml:space="preserve"> </w:t>
+      </w:r>
+      <w:r>
+        <w:rPr>
+          <w:rStyle w:val="DecValTok"/>
+        </w:rPr>
+        <w:t>2</w:t>
+      </w:r>
+      <w:r>
+        <w:rPr>
+          <w:rStyle w:val="NormalTok"/>
+        </w:rPr>
+        <w:t xml:space="preserve">         </w:t>
+      </w:r>
+      <w:r>
+        <w:rPr>
           <w:rStyle w:val="CommentTok"/>
         </w:rPr>
-        <w:t># index by position</w:t>
+        <w:t># vector of type logical</w:t>
       </w:r>
       <w:r>
         <w:br/>
       </w:r>
       <w:r>
         <w:rPr>
-          <w:rStyle w:val="NormalTok"/>
-        </w:rPr>
-        <w:t>noble_gases[</w:t>
+          <w:rStyle w:val="CommentTok"/>
+        </w:rPr>
+        <w:t># negation of logical vectors</w:t>
+      </w:r>
+      <w:r>
+        <w:br/>
+      </w:r>
+      <w:r>
+        <w:rPr>
+          <w:rStyle w:val="OperatorTok"/>
+        </w:rPr>
+        <w:t>!</w:t>
+      </w:r>
+      <w:r>
+        <w:rPr>
+          <w:rStyle w:val="NormalTok"/>
+        </w:rPr>
+        <w:t>(</w:t>
+      </w:r>
+      <w:r>
+        <w:rPr>
+          <w:rStyle w:val="DecValTok"/>
+        </w:rPr>
+        <w:t>1</w:t>
+      </w:r>
+      <w:r>
+        <w:rPr>
+          <w:rStyle w:val="OperatorTok"/>
+        </w:rPr>
+        <w:t>:</w:t>
+      </w:r>
+      <w:r>
+        <w:rPr>
+          <w:rStyle w:val="DecValTok"/>
+        </w:rPr>
+        <w:t>4</w:t>
+      </w:r>
+      <w:r>
+        <w:rPr>
+          <w:rStyle w:val="NormalTok"/>
+        </w:rPr>
+        <w:t xml:space="preserve"> </w:t>
+      </w:r>
+      <w:r>
+        <w:rPr>
+          <w:rStyle w:val="OperatorTok"/>
+        </w:rPr>
+        <w:t>&gt;</w:t>
+      </w:r>
+      <w:r>
+        <w:rPr>
+          <w:rStyle w:val="StringTok"/>
+        </w:rPr>
+        <w:t xml:space="preserve"> </w:t>
+      </w:r>
+      <w:r>
+        <w:rPr>
+          <w:rStyle w:val="DecValTok"/>
+        </w:rPr>
+        <w:t>2</w:t>
+      </w:r>
+      <w:r>
+        <w:rPr>
+          <w:rStyle w:val="NormalTok"/>
+        </w:rPr>
+        <w:t>)</w:t>
+      </w:r>
+      <w:r>
+        <w:br/>
+      </w:r>
+      <w:r>
+        <w:rPr>
+          <w:rStyle w:val="CommentTok"/>
+        </w:rPr>
+        <w:t xml:space="preserve"># boolean operations </w:t>
+      </w:r>
+      <w:r>
+        <w:br/>
       </w:r>
       <w:r>
         <w:rPr>
@@ -1321,9 +1048,9 @@
       </w:r>
       <w:r>
         <w:rPr>
-          <w:rStyle w:val="DecValTok"/>
-        </w:rPr>
-        <w:t>1</w:t>
+          <w:rStyle w:val="OtherTok"/>
+        </w:rPr>
+        <w:t>TRUE</w:t>
       </w:r>
       <w:r>
         <w:rPr>
@@ -1333,9 +1060,45 @@
       </w:r>
       <w:r>
         <w:rPr>
-          <w:rStyle w:val="DecValTok"/>
-        </w:rPr>
-        <w:t>3</w:t>
+          <w:rStyle w:val="OtherTok"/>
+        </w:rPr>
+        <w:t>FALSE</w:t>
+      </w:r>
+      <w:r>
+        <w:rPr>
+          <w:rStyle w:val="NormalTok"/>
+        </w:rPr>
+        <w:t xml:space="preserve">) </w:t>
+      </w:r>
+      <w:r>
+        <w:rPr>
+          <w:rStyle w:val="OperatorTok"/>
+        </w:rPr>
+        <w:t>&amp;</w:t>
+      </w:r>
+      <w:r>
+        <w:rPr>
+          <w:rStyle w:val="StringTok"/>
+        </w:rPr>
+        <w:t xml:space="preserve"> </w:t>
+      </w:r>
+      <w:r>
+        <w:rPr>
+          <w:rStyle w:val="KeywordTok"/>
+        </w:rPr>
+        <w:t>c</w:t>
+      </w:r>
+      <w:r>
+        <w:rPr>
+          <w:rStyle w:val="NormalTok"/>
+        </w:rPr>
+        <w:t>(</w:t>
+      </w:r>
+      <w:r>
+        <w:rPr>
+          <w:rStyle w:val="OtherTok"/>
+        </w:rPr>
+        <w:t>TRUE</w:t>
       </w:r>
       <w:r>
         <w:rPr>
@@ -1345,211 +1108,439 @@
       </w:r>
       <w:r>
         <w:rPr>
-          <w:rStyle w:val="DecValTok"/>
-        </w:rPr>
-        <w:t>5</w:t>
-      </w:r>
-      <w:r>
-        <w:rPr>
-          <w:rStyle w:val="NormalTok"/>
-        </w:rPr>
-        <w:t>)]</w:t>
+          <w:rStyle w:val="OtherTok"/>
+        </w:rPr>
+        <w:t>TRUE</w:t>
+      </w:r>
+      <w:r>
+        <w:rPr>
+          <w:rStyle w:val="NormalTok"/>
+        </w:rPr>
+        <w:t xml:space="preserve">) </w:t>
+      </w:r>
+      <w:r>
+        <w:rPr>
+          <w:rStyle w:val="CommentTok"/>
+        </w:rPr>
+        <w:t># AND : c(TRUE, FALSE)</w:t>
       </w:r>
       <w:r>
         <w:br/>
       </w:r>
       <w:r>
         <w:rPr>
+          <w:rStyle w:val="KeywordTok"/>
+        </w:rPr>
+        <w:t>c</w:t>
+      </w:r>
+      <w:r>
+        <w:rPr>
+          <w:rStyle w:val="NormalTok"/>
+        </w:rPr>
+        <w:t>(</w:t>
+      </w:r>
+      <w:r>
+        <w:rPr>
+          <w:rStyle w:val="OtherTok"/>
+        </w:rPr>
+        <w:t>TRUE</w:t>
+      </w:r>
+      <w:r>
+        <w:rPr>
+          <w:rStyle w:val="NormalTok"/>
+        </w:rPr>
+        <w:t xml:space="preserve">, </w:t>
+      </w:r>
+      <w:r>
+        <w:rPr>
+          <w:rStyle w:val="OtherTok"/>
+        </w:rPr>
+        <w:t>FALSE</w:t>
+      </w:r>
+      <w:r>
+        <w:rPr>
+          <w:rStyle w:val="NormalTok"/>
+        </w:rPr>
+        <w:t xml:space="preserve">) </w:t>
+      </w:r>
+      <w:r>
+        <w:rPr>
+          <w:rStyle w:val="OperatorTok"/>
+        </w:rPr>
+        <w:t>|</w:t>
+      </w:r>
+      <w:r>
+        <w:rPr>
+          <w:rStyle w:val="StringTok"/>
+        </w:rPr>
+        <w:t xml:space="preserve"> </w:t>
+      </w:r>
+      <w:r>
+        <w:rPr>
+          <w:rStyle w:val="KeywordTok"/>
+        </w:rPr>
+        <w:t>c</w:t>
+      </w:r>
+      <w:r>
+        <w:rPr>
+          <w:rStyle w:val="NormalTok"/>
+        </w:rPr>
+        <w:t>(</w:t>
+      </w:r>
+      <w:r>
+        <w:rPr>
+          <w:rStyle w:val="OtherTok"/>
+        </w:rPr>
+        <w:t>TRUE</w:t>
+      </w:r>
+      <w:r>
+        <w:rPr>
+          <w:rStyle w:val="NormalTok"/>
+        </w:rPr>
+        <w:t xml:space="preserve">, </w:t>
+      </w:r>
+      <w:r>
+        <w:rPr>
+          <w:rStyle w:val="OtherTok"/>
+        </w:rPr>
+        <w:t>TRUE</w:t>
+      </w:r>
+      <w:r>
+        <w:rPr>
+          <w:rStyle w:val="NormalTok"/>
+        </w:rPr>
+        <w:t xml:space="preserve">) </w:t>
+      </w:r>
+      <w:r>
+        <w:rPr>
           <w:rStyle w:val="CommentTok"/>
         </w:rPr>
-        <w:t># index by exclusion</w:t>
+        <w:t># OR  : c(TRUE, TRUE)</w:t>
       </w:r>
       <w:r>
         <w:br/>
       </w:r>
       <w:r>
         <w:rPr>
-          <w:rStyle w:val="NormalTok"/>
-        </w:rPr>
-        <w:t>noble_gases[</w:t>
+          <w:rStyle w:val="CommentTok"/>
+        </w:rPr>
+        <w:t># boolean queries</w:t>
+      </w:r>
+      <w:r>
+        <w:br/>
       </w:r>
       <w:r>
         <w:rPr>
           <w:rStyle w:val="KeywordTok"/>
         </w:rPr>
-        <w:t>c</w:t>
-      </w:r>
-      <w:r>
-        <w:rPr>
-          <w:rStyle w:val="NormalTok"/>
-        </w:rPr>
-        <w:t>(</w:t>
-      </w:r>
-      <w:r>
-        <w:rPr>
-          <w:rStyle w:val="OperatorTok"/>
-        </w:rPr>
-        <w:t>-</w:t>
-      </w:r>
-      <w:r>
-        <w:rPr>
-          <w:rStyle w:val="DecValTok"/>
-        </w:rPr>
-        <w:t>1</w:t>
-      </w:r>
-      <w:r>
-        <w:rPr>
-          <w:rStyle w:val="NormalTok"/>
-        </w:rPr>
-        <w:t xml:space="preserve">, </w:t>
-      </w:r>
-      <w:r>
-        <w:rPr>
-          <w:rStyle w:val="DecValTok"/>
-        </w:rPr>
-        <w:t>-3</w:t>
-      </w:r>
-      <w:r>
-        <w:rPr>
-          <w:rStyle w:val="NormalTok"/>
-        </w:rPr>
-        <w:t>)]</w:t>
+        <w:t>any</w:t>
+      </w:r>
+      <w:r>
+        <w:rPr>
+          <w:rStyle w:val="NormalTok"/>
+        </w:rPr>
+        <w:t xml:space="preserve">(...) </w:t>
+      </w:r>
+      <w:r>
+        <w:rPr>
+          <w:rStyle w:val="CommentTok"/>
+        </w:rPr>
+        <w:t># at least one element TRUE?</w:t>
       </w:r>
       <w:r>
         <w:br/>
       </w:r>
       <w:r>
         <w:rPr>
+          <w:rStyle w:val="KeywordTok"/>
+        </w:rPr>
+        <w:t>all</w:t>
+      </w:r>
+      <w:r>
+        <w:rPr>
+          <w:rStyle w:val="NormalTok"/>
+        </w:rPr>
+        <w:t xml:space="preserve">(...) </w:t>
+      </w:r>
+      <w:r>
+        <w:rPr>
           <w:rStyle w:val="CommentTok"/>
         </w:rPr>
-        <w:t># index by name</w:t>
-      </w:r>
-      <w:r>
-        <w:br/>
-      </w:r>
-      <w:r>
-        <w:rPr>
-          <w:rStyle w:val="NormalTok"/>
-        </w:rPr>
-        <w:t>noble_gases[</w:t>
-      </w:r>
-      <w:r>
-        <w:rPr>
-          <w:rStyle w:val="KeywordTok"/>
-        </w:rPr>
-        <w:t>c</w:t>
-      </w:r>
-      <w:r>
-        <w:rPr>
-          <w:rStyle w:val="NormalTok"/>
-        </w:rPr>
-        <w:t>(</w:t>
-      </w:r>
-      <w:r>
-        <w:rPr>
-          <w:rStyle w:val="StringTok"/>
-        </w:rPr>
-        <w:t>"Argon"</w:t>
-      </w:r>
-      <w:r>
-        <w:rPr>
-          <w:rStyle w:val="NormalTok"/>
-        </w:rPr>
-        <w:t xml:space="preserve">, </w:t>
-      </w:r>
-      <w:r>
-        <w:rPr>
-          <w:rStyle w:val="StringTok"/>
-        </w:rPr>
-        <w:t>"Radon"</w:t>
-      </w:r>
-      <w:r>
-        <w:rPr>
-          <w:rStyle w:val="NormalTok"/>
-        </w:rPr>
-        <w:t>)]</w:t>
-      </w:r>
-      <w:r>
-        <w:br/>
-      </w:r>
-      <w:r>
-        <w:rPr>
-          <w:rStyle w:val="CommentTok"/>
-        </w:rPr>
-        <w:t># index by logical</w:t>
-      </w:r>
-      <w:r>
-        <w:br/>
-      </w:r>
-      <w:r>
-        <w:rPr>
-          <w:rStyle w:val="NormalTok"/>
-        </w:rPr>
-        <w:t xml:space="preserve">noble_gases[noble_gases </w:t>
-      </w:r>
-      <w:r>
-        <w:rPr>
-          <w:rStyle w:val="OperatorTok"/>
-        </w:rPr>
-        <w:t>&lt;</w:t>
-      </w:r>
-      <w:r>
-        <w:rPr>
-          <w:rStyle w:val="StringTok"/>
-        </w:rPr>
-        <w:t xml:space="preserve"> </w:t>
-      </w:r>
-      <w:r>
-        <w:rPr>
-          <w:rStyle w:val="DecValTok"/>
-        </w:rPr>
-        <w:t>20</w:t>
-      </w:r>
-      <w:r>
-        <w:rPr>
-          <w:rStyle w:val="NormalTok"/>
-        </w:rPr>
-        <w:t>]</w:t>
+        <w:t># all elements TRUE?</w:t>
       </w:r>
     </w:p>
     <w:p>
       <w:pPr>
         <w:pStyle w:val="Heading3"/>
       </w:pPr>
-      <w:bookmarkStart w:id="9" w:name="applying-functions-to-vectors"/>
-      <w:r>
-        <w:t>Applying Functions to Vectors</w:t>
+      <w:bookmarkStart w:id="9" w:name="indexing-vectors"/>
+      <w:r>
+        <w:t>Indexing Vectors</w:t>
       </w:r>
       <w:bookmarkEnd w:id="9"/>
     </w:p>
     <w:p>
       <w:pPr>
-        <w:pStyle w:val="FirstParagraph"/>
-      </w:pPr>
-      <w:r>
-        <w:t xml:space="preserve">Functions that take </w:t>
-      </w:r>
-      <w:r>
-        <w:rPr>
-          <w:i/>
-        </w:rPr>
-        <w:t>one</w:t>
-      </w:r>
-      <w:r>
-        <w:t xml:space="preserve"> vector as input are applied </w:t>
-      </w:r>
-      <w:r>
-        <w:rPr>
-          <w:rStyle w:val="VerbatimChar"/>
-        </w:rPr>
-        <w:t>fun(obj)</w:t>
-      </w:r>
-      <w:r>
-        <w:t>.</w:t>
+        <w:pStyle w:val="SourceCode"/>
+      </w:pPr>
+      <w:r>
+        <w:rPr>
+          <w:rStyle w:val="CommentTok"/>
+        </w:rPr>
+        <w:t># index by position</w:t>
+      </w:r>
+      <w:r>
+        <w:br/>
+      </w:r>
+      <w:r>
+        <w:rPr>
+          <w:rStyle w:val="NormalTok"/>
+        </w:rPr>
+        <w:t>noble_gases[</w:t>
+      </w:r>
+      <w:r>
+        <w:rPr>
+          <w:rStyle w:val="KeywordTok"/>
+        </w:rPr>
+        <w:t>c</w:t>
+      </w:r>
+      <w:r>
+        <w:rPr>
+          <w:rStyle w:val="NormalTok"/>
+        </w:rPr>
+        <w:t>(</w:t>
+      </w:r>
+      <w:r>
+        <w:rPr>
+          <w:rStyle w:val="DecValTok"/>
+        </w:rPr>
+        <w:t>1</w:t>
+      </w:r>
+      <w:r>
+        <w:rPr>
+          <w:rStyle w:val="NormalTok"/>
+        </w:rPr>
+        <w:t xml:space="preserve">, </w:t>
+      </w:r>
+      <w:r>
+        <w:rPr>
+          <w:rStyle w:val="DecValTok"/>
+        </w:rPr>
+        <w:t>3</w:t>
+      </w:r>
+      <w:r>
+        <w:rPr>
+          <w:rStyle w:val="NormalTok"/>
+        </w:rPr>
+        <w:t xml:space="preserve">, </w:t>
+      </w:r>
+      <w:r>
+        <w:rPr>
+          <w:rStyle w:val="DecValTok"/>
+        </w:rPr>
+        <w:t>5</w:t>
+      </w:r>
+      <w:r>
+        <w:rPr>
+          <w:rStyle w:val="NormalTok"/>
+        </w:rPr>
+        <w:t>)]</w:t>
+      </w:r>
+      <w:r>
+        <w:br/>
+      </w:r>
+      <w:r>
+        <w:rPr>
+          <w:rStyle w:val="CommentTok"/>
+        </w:rPr>
+        <w:t># index by exclusion</w:t>
+      </w:r>
+      <w:r>
+        <w:br/>
+      </w:r>
+      <w:r>
+        <w:rPr>
+          <w:rStyle w:val="NormalTok"/>
+        </w:rPr>
+        <w:t>noble_gases[</w:t>
+      </w:r>
+      <w:r>
+        <w:rPr>
+          <w:rStyle w:val="KeywordTok"/>
+        </w:rPr>
+        <w:t>c</w:t>
+      </w:r>
+      <w:r>
+        <w:rPr>
+          <w:rStyle w:val="NormalTok"/>
+        </w:rPr>
+        <w:t>(</w:t>
+      </w:r>
+      <w:r>
+        <w:rPr>
+          <w:rStyle w:val="OperatorTok"/>
+        </w:rPr>
+        <w:t>-</w:t>
+      </w:r>
+      <w:r>
+        <w:rPr>
+          <w:rStyle w:val="DecValTok"/>
+        </w:rPr>
+        <w:t>1</w:t>
+      </w:r>
+      <w:r>
+        <w:rPr>
+          <w:rStyle w:val="NormalTok"/>
+        </w:rPr>
+        <w:t xml:space="preserve">, </w:t>
+      </w:r>
+      <w:r>
+        <w:rPr>
+          <w:rStyle w:val="DecValTok"/>
+        </w:rPr>
+        <w:t>-3</w:t>
+      </w:r>
+      <w:r>
+        <w:rPr>
+          <w:rStyle w:val="NormalTok"/>
+        </w:rPr>
+        <w:t>)]</w:t>
+      </w:r>
+      <w:r>
+        <w:br/>
+      </w:r>
+      <w:r>
+        <w:rPr>
+          <w:rStyle w:val="CommentTok"/>
+        </w:rPr>
+        <w:t># index by name</w:t>
+      </w:r>
+      <w:r>
+        <w:br/>
+      </w:r>
+      <w:r>
+        <w:rPr>
+          <w:rStyle w:val="NormalTok"/>
+        </w:rPr>
+        <w:t>noble_gases[</w:t>
+      </w:r>
+      <w:r>
+        <w:rPr>
+          <w:rStyle w:val="KeywordTok"/>
+        </w:rPr>
+        <w:t>c</w:t>
+      </w:r>
+      <w:r>
+        <w:rPr>
+          <w:rStyle w:val="NormalTok"/>
+        </w:rPr>
+        <w:t>(</w:t>
+      </w:r>
+      <w:r>
+        <w:rPr>
+          <w:rStyle w:val="StringTok"/>
+        </w:rPr>
+        <w:t>"Argon"</w:t>
+      </w:r>
+      <w:r>
+        <w:rPr>
+          <w:rStyle w:val="NormalTok"/>
+        </w:rPr>
+        <w:t xml:space="preserve">, </w:t>
+      </w:r>
+      <w:r>
+        <w:rPr>
+          <w:rStyle w:val="StringTok"/>
+        </w:rPr>
+        <w:t>"Radon"</w:t>
+      </w:r>
+      <w:r>
+        <w:rPr>
+          <w:rStyle w:val="NormalTok"/>
+        </w:rPr>
+        <w:t>)]</w:t>
+      </w:r>
+      <w:r>
+        <w:br/>
+      </w:r>
+      <w:r>
+        <w:rPr>
+          <w:rStyle w:val="CommentTok"/>
+        </w:rPr>
+        <w:t># index by logical</w:t>
+      </w:r>
+      <w:r>
+        <w:br/>
+      </w:r>
+      <w:r>
+        <w:rPr>
+          <w:rStyle w:val="NormalTok"/>
+        </w:rPr>
+        <w:t xml:space="preserve">noble_gases[noble_gases </w:t>
+      </w:r>
+      <w:r>
+        <w:rPr>
+          <w:rStyle w:val="OperatorTok"/>
+        </w:rPr>
+        <w:t>&lt;</w:t>
+      </w:r>
+      <w:r>
+        <w:rPr>
+          <w:rStyle w:val="StringTok"/>
+        </w:rPr>
+        <w:t xml:space="preserve"> </w:t>
+      </w:r>
+      <w:r>
+        <w:rPr>
+          <w:rStyle w:val="DecValTok"/>
+        </w:rPr>
+        <w:t>20</w:t>
+      </w:r>
+      <w:r>
+        <w:rPr>
+          <w:rStyle w:val="NormalTok"/>
+        </w:rPr>
+        <w:t>]</w:t>
       </w:r>
     </w:p>
     <w:p>
       <w:pPr>
+        <w:pStyle w:val="Heading3"/>
+      </w:pPr>
+      <w:bookmarkStart w:id="10" w:name="applying-functions-to-vectors"/>
+      <w:r>
+        <w:t>Applying Functions to Vectors</w:t>
+      </w:r>
+      <w:bookmarkEnd w:id="10"/>
+    </w:p>
+    <w:p>
+      <w:pPr>
+        <w:pStyle w:val="FirstParagraph"/>
+      </w:pPr>
+      <w:r>
+        <w:t xml:space="preserve">Functions that take </w:t>
+      </w:r>
+      <w:r>
+        <w:rPr>
+          <w:i/>
+        </w:rPr>
+        <w:t>one</w:t>
+      </w:r>
+      <w:r>
+        <w:t xml:space="preserve"> vector as input are applied </w:t>
+      </w:r>
+      <w:r>
+        <w:rPr>
+          <w:rStyle w:val="VerbatimChar"/>
+        </w:rPr>
+        <w:t>fun(obj)</w:t>
+      </w:r>
+      <w:r>
+        <w:t>.</w:t>
+      </w:r>
+    </w:p>
+    <w:p>
+      <w:pPr>
         <w:pStyle w:val="BodyText"/>
       </w:pPr>
       <w:r>
@@ -1568,13 +1559,7 @@
         <w:rPr>
           <w:rStyle w:val="VerbatimChar"/>
         </w:rPr>
-        <w:t>fu</w:t>
-      </w:r>
-      <w:r>
-        <w:rPr>
-          <w:rStyle w:val="VerbatimChar"/>
-        </w:rPr>
-        <w:t>n(obj_a, obj_b)</w:t>
+        <w:t>fun(obj_a, obj_b)</w:t>
       </w:r>
       <w:r>
         <w:t xml:space="preserve">, this includes arithmetic operations </w:t>
@@ -1745,21 +1730,19 @@
         <w:t>for</w:t>
       </w:r>
       <w:r>
-        <w:t>-loops</w:t>
-      </w:r>
-      <w:r>
-        <w:t>!</w:t>
+        <w:t>-loops!</w:t>
       </w:r>
     </w:p>
     <w:p>
       <w:pPr>
         <w:pStyle w:val="Heading2"/>
       </w:pPr>
-      <w:bookmarkStart w:id="10" w:name="working-with-strings"/>
-      <w:r>
+      <w:bookmarkStart w:id="11" w:name="working-with-strings"/>
+      <w:r>
+        <w:lastRenderedPageBreak/>
         <w:t>Working with Strings</w:t>
       </w:r>
-      <w:bookmarkEnd w:id="10"/>
+      <w:bookmarkEnd w:id="11"/>
     </w:p>
     <w:p>
       <w:pPr>
@@ -1847,13 +1830,40 @@
         <w:rPr>
           <w:rStyle w:val="CommentTok"/>
         </w:rPr>
-        <w:t># glue together chr_a and chr_b by pairs of elements, then combine i</w:t>
+        <w:t># glue together chr_a and chr_b by pairs of elements, then combine in a single string</w:t>
+      </w:r>
+      <w:r>
+        <w:br/>
+      </w:r>
+      <w:r>
+        <w:rPr>
+          <w:rStyle w:val="KeywordTok"/>
+        </w:rPr>
+        <w:t>paste</w:t>
+      </w:r>
+      <w:r>
+        <w:rPr>
+          <w:rStyle w:val="NormalTok"/>
+        </w:rPr>
+        <w:t xml:space="preserve">(chr_a, chr_b, </w:t>
+      </w:r>
+      <w:r>
+        <w:rPr>
+          <w:rStyle w:val="DataTypeTok"/>
+        </w:rPr>
+        <w:t>collapse =</w:t>
+      </w:r>
+      <w:r>
+        <w:rPr>
+          <w:rStyle w:val="NormalTok"/>
+        </w:rPr>
+        <w:t xml:space="preserve"> ...)  </w:t>
       </w:r>
       <w:r>
         <w:rPr>
           <w:rStyle w:val="CommentTok"/>
         </w:rPr>
-        <w:t>n a single string</w:t>
+        <w:t># with sep=... between elements</w:t>
       </w:r>
       <w:r>
         <w:br/>
@@ -1862,7 +1872,7 @@
         <w:rPr>
           <w:rStyle w:val="KeywordTok"/>
         </w:rPr>
-        <w:t>paste</w:t>
+        <w:t>paste0</w:t>
       </w:r>
       <w:r>
         <w:rPr>
@@ -1880,55 +1890,160 @@
         <w:rPr>
           <w:rStyle w:val="NormalTok"/>
         </w:rPr>
-        <w:t xml:space="preserve"> ...)  </w:t>
+        <w:t xml:space="preserve"> ...) </w:t>
       </w:r>
       <w:r>
         <w:rPr>
           <w:rStyle w:val="CommentTok"/>
         </w:rPr>
-        <w:t># with sep=... between elements</w:t>
+        <w:t># with no separator</w:t>
       </w:r>
       <w:r>
         <w:br/>
       </w:r>
       <w:r>
         <w:rPr>
+          <w:rStyle w:val="CommentTok"/>
+        </w:rPr>
+        <w:t># split chr_a at each occurence of chr_b</w:t>
+      </w:r>
+      <w:r>
+        <w:br/>
+      </w:r>
+      <w:r>
+        <w:rPr>
+          <w:rStyle w:val="NormalTok"/>
+        </w:rPr>
+        <w:t>stringr</w:t>
+      </w:r>
+      <w:r>
+        <w:rPr>
+          <w:rStyle w:val="OperatorTok"/>
+        </w:rPr>
+        <w:t>::</w:t>
+      </w:r>
+      <w:r>
+        <w:rPr>
           <w:rStyle w:val="KeywordTok"/>
         </w:rPr>
-        <w:t>paste0</w:t>
-      </w:r>
-      <w:r>
-        <w:rPr>
-          <w:rStyle w:val="NormalTok"/>
-        </w:rPr>
-        <w:t xml:space="preserve">(chr_a, chr_b, </w:t>
+        <w:t>str_split</w:t>
+      </w:r>
+      <w:r>
+        <w:rPr>
+          <w:rStyle w:val="NormalTok"/>
+        </w:rPr>
+        <w:t xml:space="preserve">(chr_a, </w:t>
       </w:r>
       <w:r>
         <w:rPr>
           <w:rStyle w:val="DataTypeTok"/>
         </w:rPr>
-        <w:t>collapse =</w:t>
-      </w:r>
-      <w:r>
-        <w:rPr>
-          <w:rStyle w:val="NormalTok"/>
-        </w:rPr>
-        <w:t xml:space="preserve"> ...) </w:t>
+        <w:t>pattern =</w:t>
+      </w:r>
+      <w:r>
+        <w:rPr>
+          <w:rStyle w:val="NormalTok"/>
+        </w:rPr>
+        <w:t xml:space="preserve"> chr_b)</w:t>
+      </w:r>
+      <w:r>
+        <w:br/>
+      </w:r>
+      <w:r>
+        <w:br/>
       </w:r>
       <w:r>
         <w:rPr>
           <w:rStyle w:val="CommentTok"/>
         </w:rPr>
-        <w:t># with no separator</w:t>
+        <w:t># extract the substring from the fourth to the eighths character</w:t>
       </w:r>
       <w:r>
         <w:br/>
       </w:r>
       <w:r>
         <w:rPr>
+          <w:rStyle w:val="NormalTok"/>
+        </w:rPr>
+        <w:t>stringr</w:t>
+      </w:r>
+      <w:r>
+        <w:rPr>
+          <w:rStyle w:val="OperatorTok"/>
+        </w:rPr>
+        <w:t>::</w:t>
+      </w:r>
+      <w:r>
+        <w:rPr>
+          <w:rStyle w:val="KeywordTok"/>
+        </w:rPr>
+        <w:t>str_sub</w:t>
+      </w:r>
+      <w:r>
+        <w:rPr>
+          <w:rStyle w:val="NormalTok"/>
+        </w:rPr>
+        <w:t xml:space="preserve">(chr, </w:t>
+      </w:r>
+      <w:r>
+        <w:rPr>
+          <w:rStyle w:val="DataTypeTok"/>
+        </w:rPr>
+        <w:t>start =</w:t>
+      </w:r>
+      <w:r>
+        <w:rPr>
+          <w:rStyle w:val="NormalTok"/>
+        </w:rPr>
+        <w:t xml:space="preserve"> </w:t>
+      </w:r>
+      <w:r>
+        <w:rPr>
+          <w:rStyle w:val="DecValTok"/>
+        </w:rPr>
+        <w:t>4</w:t>
+      </w:r>
+      <w:r>
+        <w:rPr>
+          <w:rStyle w:val="NormalTok"/>
+        </w:rPr>
+        <w:t xml:space="preserve">, </w:t>
+      </w:r>
+      <w:r>
+        <w:rPr>
+          <w:rStyle w:val="DataTypeTok"/>
+        </w:rPr>
+        <w:t>end =</w:t>
+      </w:r>
+      <w:r>
+        <w:rPr>
+          <w:rStyle w:val="NormalTok"/>
+        </w:rPr>
+        <w:t xml:space="preserve"> </w:t>
+      </w:r>
+      <w:r>
+        <w:rPr>
+          <w:rStyle w:val="DecValTok"/>
+        </w:rPr>
+        <w:t>8</w:t>
+      </w:r>
+      <w:r>
+        <w:rPr>
+          <w:rStyle w:val="NormalTok"/>
+        </w:rPr>
+        <w:t>)</w:t>
+      </w:r>
+      <w:r>
+        <w:br/>
+      </w:r>
+      <w:r>
+        <w:br/>
+      </w:r>
+      <w:r>
+        <w:rPr>
           <w:rStyle w:val="CommentTok"/>
         </w:rPr>
-        <w:t># split chr_a at each occurence of chr_b</w:t>
+        <w:t># find first chr_b (can be regex) in chr_a</w:t>
       </w:r>
       <w:r>
         <w:br/>
@@ -1949,7 +2064,7 @@
         <w:rPr>
           <w:rStyle w:val="KeywordTok"/>
         </w:rPr>
-        <w:t>str_split</w:t>
+        <w:t>str_extract</w:t>
       </w:r>
       <w:r>
         <w:rPr>
@@ -1973,19 +2088,121 @@
         <w:br/>
       </w:r>
       <w:r>
+        <w:rPr>
+          <w:rStyle w:val="CommentTok"/>
+        </w:rPr>
+        <w:t># find all chr_b (can be regex) in chr_a</w:t>
+      </w:r>
+      <w:r>
         <w:br/>
       </w:r>
       <w:r>
         <w:rPr>
+          <w:rStyle w:val="NormalTok"/>
+        </w:rPr>
+        <w:t>stringr</w:t>
+      </w:r>
+      <w:r>
+        <w:rPr>
+          <w:rStyle w:val="OperatorTok"/>
+        </w:rPr>
+        <w:t>::</w:t>
+      </w:r>
+      <w:r>
+        <w:rPr>
+          <w:rStyle w:val="KeywordTok"/>
+        </w:rPr>
+        <w:t>str_extract_all</w:t>
+      </w:r>
+      <w:r>
+        <w:rPr>
+          <w:rStyle w:val="NormalTok"/>
+        </w:rPr>
+        <w:t xml:space="preserve">(chr_a, </w:t>
+      </w:r>
+      <w:r>
+        <w:rPr>
+          <w:rStyle w:val="DataTypeTok"/>
+        </w:rPr>
+        <w:t>pattern =</w:t>
+      </w:r>
+      <w:r>
+        <w:rPr>
+          <w:rStyle w:val="NormalTok"/>
+        </w:rPr>
+        <w:t xml:space="preserve"> chr_b)</w:t>
+      </w:r>
+      <w:r>
+        <w:br/>
+      </w:r>
+      <w:r>
+        <w:br/>
+      </w:r>
+      <w:r>
+        <w:rPr>
           <w:rStyle w:val="CommentTok"/>
         </w:rPr>
-        <w:t># extract the substring fro</w:t>
+        <w:t># replace first chr_b (can be regex) in chr_a with chr_c</w:t>
+      </w:r>
+      <w:r>
+        <w:br/>
+      </w:r>
+      <w:r>
+        <w:rPr>
+          <w:rStyle w:val="NormalTok"/>
+        </w:rPr>
+        <w:t>stringr</w:t>
+      </w:r>
+      <w:r>
+        <w:rPr>
+          <w:rStyle w:val="OperatorTok"/>
+        </w:rPr>
+        <w:t>::</w:t>
+      </w:r>
+      <w:r>
+        <w:rPr>
+          <w:rStyle w:val="KeywordTok"/>
+        </w:rPr>
+        <w:t>str_replace</w:t>
+      </w:r>
+      <w:r>
+        <w:rPr>
+          <w:rStyle w:val="NormalTok"/>
+        </w:rPr>
+        <w:t xml:space="preserve">(chr_a, </w:t>
+      </w:r>
+      <w:r>
+        <w:rPr>
+          <w:rStyle w:val="DataTypeTok"/>
+        </w:rPr>
+        <w:t>pattern =</w:t>
+      </w:r>
+      <w:r>
+        <w:rPr>
+          <w:rStyle w:val="NormalTok"/>
+        </w:rPr>
+        <w:t xml:space="preserve"> chr_b, </w:t>
+      </w:r>
+      <w:r>
+        <w:rPr>
+          <w:rStyle w:val="DataTypeTok"/>
+        </w:rPr>
+        <w:t>replacement =</w:t>
+      </w:r>
+      <w:r>
+        <w:rPr>
+          <w:rStyle w:val="NormalTok"/>
+        </w:rPr>
+        <w:t xml:space="preserve"> chr_c)</w:t>
+      </w:r>
+      <w:r>
+        <w:br/>
       </w:r>
       <w:r>
         <w:rPr>
           <w:rStyle w:val="CommentTok"/>
         </w:rPr>
-        <w:t>m the fourth to the eighths character</w:t>
+        <w:t># replace all chr_b (can be regex) in chr_a with chr_c</w:t>
       </w:r>
       <w:r>
         <w:br/>
@@ -2006,284 +2223,31 @@
         <w:rPr>
           <w:rStyle w:val="KeywordTok"/>
         </w:rPr>
-        <w:t>str_sub</w:t>
-      </w:r>
-      <w:r>
-        <w:rPr>
-          <w:rStyle w:val="NormalTok"/>
-        </w:rPr>
-        <w:t xml:space="preserve">(chr, </w:t>
+        <w:t>str_replace_all</w:t>
+      </w:r>
+      <w:r>
+        <w:rPr>
+          <w:rStyle w:val="NormalTok"/>
+        </w:rPr>
+        <w:t xml:space="preserve">(chr_a, </w:t>
       </w:r>
       <w:r>
         <w:rPr>
           <w:rStyle w:val="DataTypeTok"/>
         </w:rPr>
-        <w:t>start =</w:t>
-      </w:r>
-      <w:r>
-        <w:rPr>
-          <w:rStyle w:val="NormalTok"/>
-        </w:rPr>
-        <w:t xml:space="preserve"> </w:t>
-      </w:r>
-      <w:r>
-        <w:rPr>
-          <w:rStyle w:val="DecValTok"/>
-        </w:rPr>
-        <w:t>4</w:t>
-      </w:r>
-      <w:r>
-        <w:rPr>
-          <w:rStyle w:val="NormalTok"/>
-        </w:rPr>
-        <w:t xml:space="preserve">, </w:t>
+        <w:t>pattern =</w:t>
+      </w:r>
+      <w:r>
+        <w:rPr>
+          <w:rStyle w:val="NormalTok"/>
+        </w:rPr>
+        <w:t xml:space="preserve"> chr_b, </w:t>
       </w:r>
       <w:r>
         <w:rPr>
           <w:rStyle w:val="DataTypeTok"/>
         </w:rPr>
-        <w:t>end =</w:t>
-      </w:r>
-      <w:r>
-        <w:rPr>
-          <w:rStyle w:val="NormalTok"/>
-        </w:rPr>
-        <w:t xml:space="preserve"> </w:t>
-      </w:r>
-      <w:r>
-        <w:rPr>
-          <w:rStyle w:val="DecValTok"/>
-        </w:rPr>
-        <w:t>8</w:t>
-      </w:r>
-      <w:r>
-        <w:rPr>
-          <w:rStyle w:val="NormalTok"/>
-        </w:rPr>
-        <w:t>)</w:t>
-      </w:r>
-      <w:r>
-        <w:br/>
-      </w:r>
-      <w:r>
-        <w:br/>
-      </w:r>
-      <w:r>
-        <w:rPr>
-          <w:rStyle w:val="CommentTok"/>
-        </w:rPr>
-        <w:t># find first chr_b (can be regex) in chr_a</w:t>
-      </w:r>
-      <w:r>
-        <w:br/>
-      </w:r>
-      <w:r>
-        <w:rPr>
-          <w:rStyle w:val="NormalTok"/>
-        </w:rPr>
-        <w:t>stringr</w:t>
-      </w:r>
-      <w:r>
-        <w:rPr>
-          <w:rStyle w:val="OperatorTok"/>
-        </w:rPr>
-        <w:t>::</w:t>
-      </w:r>
-      <w:r>
-        <w:rPr>
-          <w:rStyle w:val="KeywordTok"/>
-        </w:rPr>
-        <w:t>str_extract</w:t>
-      </w:r>
-      <w:r>
-        <w:rPr>
-          <w:rStyle w:val="NormalTok"/>
-        </w:rPr>
-        <w:t xml:space="preserve">(chr_a, </w:t>
-      </w:r>
-      <w:r>
-        <w:rPr>
-          <w:rStyle w:val="DataTypeTok"/>
-        </w:rPr>
-        <w:t>pattern =</w:t>
-      </w:r>
-      <w:r>
-        <w:rPr>
-          <w:rStyle w:val="NormalTok"/>
-        </w:rPr>
-        <w:t xml:space="preserve"> chr_b)</w:t>
-      </w:r>
-      <w:r>
-        <w:br/>
-      </w:r>
-      <w:r>
-        <w:rPr>
-          <w:rStyle w:val="CommentTok"/>
-        </w:rPr>
-        <w:t># find all chr_b (can be regex) in chr_a</w:t>
-      </w:r>
-      <w:r>
-        <w:br/>
-      </w:r>
-      <w:r>
-        <w:rPr>
-          <w:rStyle w:val="NormalTok"/>
-        </w:rPr>
-        <w:t>stringr</w:t>
-      </w:r>
-      <w:r>
-        <w:rPr>
-          <w:rStyle w:val="OperatorTok"/>
-        </w:rPr>
-        <w:t>::</w:t>
-      </w:r>
-      <w:r>
-        <w:rPr>
-          <w:rStyle w:val="KeywordTok"/>
-        </w:rPr>
-        <w:t>str_extract_all</w:t>
-      </w:r>
-      <w:r>
-        <w:rPr>
-          <w:rStyle w:val="NormalTok"/>
-        </w:rPr>
-        <w:t xml:space="preserve">(chr_a, </w:t>
-      </w:r>
-      <w:r>
-        <w:rPr>
-          <w:rStyle w:val="DataTypeTok"/>
-        </w:rPr>
-        <w:t>pattern =</w:t>
-      </w:r>
-      <w:r>
-        <w:rPr>
-          <w:rStyle w:val="NormalTok"/>
-        </w:rPr>
-        <w:t xml:space="preserve"> chr_b)</w:t>
-      </w:r>
-      <w:r>
-        <w:br/>
-      </w:r>
-      <w:r>
-        <w:br/>
-      </w:r>
-      <w:r>
-        <w:rPr>
-          <w:rStyle w:val="CommentTok"/>
-        </w:rPr>
-        <w:t># replace first chr_b (can be regex) in chr_a with chr_c</w:t>
-      </w:r>
-      <w:r>
-        <w:br/>
-      </w:r>
-      <w:r>
-        <w:rPr>
-          <w:rStyle w:val="NormalTok"/>
-        </w:rPr>
-        <w:lastRenderedPageBreak/>
-        <w:t>stringr</w:t>
-      </w:r>
-      <w:r>
-        <w:rPr>
-          <w:rStyle w:val="OperatorTok"/>
-        </w:rPr>
-        <w:t>::</w:t>
-      </w:r>
-      <w:r>
-        <w:rPr>
-          <w:rStyle w:val="KeywordTok"/>
-        </w:rPr>
-        <w:t>str_replace</w:t>
-      </w:r>
-      <w:r>
-        <w:rPr>
-          <w:rStyle w:val="NormalTok"/>
-        </w:rPr>
-        <w:t xml:space="preserve">(chr_a, </w:t>
-      </w:r>
-      <w:r>
-        <w:rPr>
-          <w:rStyle w:val="DataTypeTok"/>
-        </w:rPr>
-        <w:t>pattern =</w:t>
-      </w:r>
-      <w:r>
-        <w:rPr>
-          <w:rStyle w:val="NormalTok"/>
-        </w:rPr>
-        <w:t xml:space="preserve"> chr_b, </w:t>
-      </w:r>
-      <w:r>
-        <w:rPr>
-          <w:rStyle w:val="DataTypeTok"/>
-        </w:rPr>
         <w:t>replacement =</w:t>
-      </w:r>
-      <w:r>
-        <w:rPr>
-          <w:rStyle w:val="NormalTok"/>
-        </w:rPr>
-        <w:t xml:space="preserve"> chr_c)</w:t>
-      </w:r>
-      <w:r>
-        <w:br/>
-      </w:r>
-      <w:r>
-        <w:rPr>
-          <w:rStyle w:val="CommentTok"/>
-        </w:rPr>
-        <w:t># replace all chr_b (can be regex) in chr_a with chr_c</w:t>
-      </w:r>
-      <w:r>
-        <w:br/>
-      </w:r>
-      <w:r>
-        <w:rPr>
-          <w:rStyle w:val="NormalTok"/>
-        </w:rPr>
-        <w:t>stringr</w:t>
-      </w:r>
-      <w:r>
-        <w:rPr>
-          <w:rStyle w:val="OperatorTok"/>
-        </w:rPr>
-        <w:t>::</w:t>
-      </w:r>
-      <w:r>
-        <w:rPr>
-          <w:rStyle w:val="KeywordTok"/>
-        </w:rPr>
-        <w:t>str_replace_all</w:t>
-      </w:r>
-      <w:r>
-        <w:rPr>
-          <w:rStyle w:val="NormalTok"/>
-        </w:rPr>
-        <w:t xml:space="preserve">(chr_a, </w:t>
-      </w:r>
-      <w:r>
-        <w:rPr>
-          <w:rStyle w:val="DataTypeTok"/>
-        </w:rPr>
-        <w:t>pattern =</w:t>
-      </w:r>
-      <w:r>
-        <w:rPr>
-          <w:rStyle w:val="NormalTok"/>
-        </w:rPr>
-        <w:t xml:space="preserve"> chr_b, </w:t>
-      </w:r>
-      <w:r>
-        <w:rPr>
-          <w:rStyle w:val="DataTypeTok"/>
-        </w:rPr>
-        <w:t>replacement</w:t>
-      </w:r>
-      <w:r>
-        <w:rPr>
-          <w:rStyle w:val="DataTypeTok"/>
-        </w:rPr>
-        <w:t xml:space="preserve"> =</w:t>
       </w:r>
       <w:r>
         <w:rPr>
@@ -2296,11 +2260,11 @@
       <w:pPr>
         <w:pStyle w:val="Heading3"/>
       </w:pPr>
-      <w:bookmarkStart w:id="11" w:name="regular-expressions"/>
+      <w:bookmarkStart w:id="12" w:name="regular-expressions"/>
       <w:r>
         <w:t>Regular Expressions</w:t>
       </w:r>
-      <w:bookmarkEnd w:id="11"/>
+      <w:bookmarkEnd w:id="12"/>
     </w:p>
     <w:p>
       <w:pPr>
@@ -2873,10 +2837,7 @@
               <w:t>n</w:t>
             </w:r>
             <w:r>
-              <w:t xml:space="preserve"> </w:t>
-            </w:r>
-            <w:r>
-              <w:t>or more times</w:t>
+              <w:t xml:space="preserve"> or more times</w:t>
             </w:r>
           </w:p>
         </w:tc>
@@ -2926,8 +2887,6 @@
             </w:r>
           </w:p>
         </w:tc>
-        <w:bookmarkStart w:id="12" w:name="_GoBack"/>
-        <w:bookmarkEnd w:id="12"/>
       </w:tr>
       <w:tr>
         <w:tc>
@@ -2972,6 +2931,7 @@
         <w:rPr>
           <w:rFonts w:cs="DejaVu Sans Condensed Bold Obli"/>
         </w:rPr>
+        <w:lastRenderedPageBreak/>
         <w:t>Anchors.</w:t>
       </w:r>
     </w:p>
@@ -3247,7 +3207,7 @@
   <w:abstractNum w:abstractNumId="1" w15:restartNumberingAfterBreak="0">
     <w:nsid w:val="FFFFFF7C"/>
     <w:multiLevelType w:val="singleLevel"/>
-    <w:tmpl w:val="3A3EBFAE"/>
+    <w:tmpl w:val="3D5452E4"/>
     <w:lvl w:ilvl="0">
       <w:start w:val="1"/>
       <w:numFmt w:val="decimal"/>
@@ -3264,7 +3224,7 @@
   <w:abstractNum w:abstractNumId="2" w15:restartNumberingAfterBreak="0">
     <w:nsid w:val="FFFFFF7D"/>
     <w:multiLevelType w:val="singleLevel"/>
-    <w:tmpl w:val="1BD6668E"/>
+    <w:tmpl w:val="6C64936A"/>
     <w:lvl w:ilvl="0">
       <w:start w:val="1"/>
       <w:numFmt w:val="decimal"/>
@@ -3281,7 +3241,7 @@
   <w:abstractNum w:abstractNumId="3" w15:restartNumberingAfterBreak="0">
     <w:nsid w:val="FFFFFF7E"/>
     <w:multiLevelType w:val="singleLevel"/>
-    <w:tmpl w:val="BA9813D6"/>
+    <w:tmpl w:val="E2A69210"/>
     <w:lvl w:ilvl="0">
       <w:start w:val="1"/>
       <w:numFmt w:val="decimal"/>
@@ -3298,7 +3258,7 @@
   <w:abstractNum w:abstractNumId="4" w15:restartNumberingAfterBreak="0">
     <w:nsid w:val="FFFFFF7F"/>
     <w:multiLevelType w:val="singleLevel"/>
-    <w:tmpl w:val="726C1CD2"/>
+    <w:tmpl w:val="0D5AAC9A"/>
     <w:lvl w:ilvl="0">
       <w:start w:val="1"/>
       <w:numFmt w:val="decimal"/>
@@ -3315,7 +3275,7 @@
   <w:abstractNum w:abstractNumId="5" w15:restartNumberingAfterBreak="0">
     <w:nsid w:val="FFFFFF80"/>
     <w:multiLevelType w:val="singleLevel"/>
-    <w:tmpl w:val="1E4EFF56"/>
+    <w:tmpl w:val="1100835C"/>
     <w:lvl w:ilvl="0">
       <w:start w:val="1"/>
       <w:numFmt w:val="bullet"/>
@@ -3335,7 +3295,7 @@
   <w:abstractNum w:abstractNumId="6" w15:restartNumberingAfterBreak="0">
     <w:nsid w:val="FFFFFF81"/>
     <w:multiLevelType w:val="singleLevel"/>
-    <w:tmpl w:val="0A40A8F2"/>
+    <w:tmpl w:val="04D84B6C"/>
     <w:lvl w:ilvl="0">
       <w:start w:val="1"/>
       <w:numFmt w:val="bullet"/>
@@ -3355,7 +3315,7 @@
   <w:abstractNum w:abstractNumId="7" w15:restartNumberingAfterBreak="0">
     <w:nsid w:val="FFFFFF82"/>
     <w:multiLevelType w:val="singleLevel"/>
-    <w:tmpl w:val="D3DC33B4"/>
+    <w:tmpl w:val="E3F0EE54"/>
     <w:lvl w:ilvl="0">
       <w:start w:val="1"/>
       <w:numFmt w:val="bullet"/>
@@ -3375,7 +3335,7 @@
   <w:abstractNum w:abstractNumId="8" w15:restartNumberingAfterBreak="0">
     <w:nsid w:val="FFFFFF83"/>
     <w:multiLevelType w:val="singleLevel"/>
-    <w:tmpl w:val="096CDCF8"/>
+    <w:tmpl w:val="8C343910"/>
     <w:lvl w:ilvl="0">
       <w:start w:val="1"/>
       <w:numFmt w:val="bullet"/>
@@ -3845,6 +3805,13 @@
     <w:lsdException w:name="Table Theme" w:semiHidden="1" w:unhideWhenUsed="1"/>
     <w:lsdException w:name="Placeholder Text" w:semiHidden="1"/>
     <w:lsdException w:name="Light Shading"/>
+    <w:lsdException w:name="Light List"/>
+    <w:lsdException w:name="Light Grid"/>
+    <w:lsdException w:name="Medium Shading 1"/>
+    <w:lsdException w:name="Medium Shading 2"/>
+    <w:lsdException w:name="Medium List 1"/>
+    <w:lsdException w:name="Medium List 2"/>
+    <w:lsdException w:name="Medium Grid 1"/>
     <w:lsdException w:name="Medium Grid 2"/>
     <w:lsdException w:name="Medium Grid 3"/>
     <w:lsdException w:name="Dark List"/>
@@ -4478,7 +4445,7 @@
     <w:name w:val="Verbatim Char"/>
     <w:basedOn w:val="CaptionChar"/>
     <w:link w:val="SourceCode"/>
-    <w:rsid w:val="000F7669"/>
+    <w:rsid w:val="005E50C4"/>
     <w:rPr>
       <w:rFonts w:ascii="DejaVu Sans Mono Book" w:hAnsi="DejaVu Sans Mono Book"/>
       <w:sz w:val="16"/>
@@ -4522,8 +4489,9 @@
     <w:name w:val="Source Code"/>
     <w:basedOn w:val="Normal"/>
     <w:link w:val="VerbatimChar"/>
-    <w:rsid w:val="000F7669"/>
+    <w:rsid w:val="005E50C4"/>
     <w:pPr>
+      <w:keepLines/>
       <w:pBdr>
         <w:top w:val="single" w:sz="4" w:space="6" w:color="auto"/>
         <w:left w:val="single" w:sz="4" w:space="6" w:color="auto"/>

</xml_diff>